<commit_message>
Modificação nos termos usados para a aplicação do sistema Web.
</commit_message>
<xml_diff>
--- a/Projeto Recicla+Brasil (Documentação Versão MOBILE)/01. Documento Visão/Documento Visão.docx
+++ b/Projeto Recicla+Brasil (Documentação Versão MOBILE)/01. Documento Visão/Documento Visão.docx
@@ -1,6 +1,6 @@
 
 <file path=word/document.xml><?xml version="1.0" encoding="utf-8"?>
-<w:document xmlns:wpc="http://schemas.microsoft.com/office/word/2010/wordprocessingCanvas" xmlns:mc="http://schemas.openxmlformats.org/markup-compatibility/2006" xmlns:o="urn:schemas-microsoft-com:office:office" xmlns:r="http://schemas.openxmlformats.org/officeDocument/2006/relationships" xmlns:m="http://schemas.openxmlformats.org/officeDocument/2006/math" xmlns:v="urn:schemas-microsoft-com:vml" xmlns:wp14="http://schemas.microsoft.com/office/word/2010/wordprocessingDrawing" xmlns:wp="http://schemas.openxmlformats.org/drawingml/2006/wordprocessingDrawing" xmlns:w10="urn:schemas-microsoft-com:office:word" xmlns:w="http://schemas.openxmlformats.org/wordprocessingml/2006/main" xmlns:w14="http://schemas.microsoft.com/office/word/2010/wordml" xmlns:w15="http://schemas.microsoft.com/office/word/2012/wordml" xmlns:wpg="http://schemas.microsoft.com/office/word/2010/wordprocessingGroup" xmlns:wpi="http://schemas.microsoft.com/office/word/2010/wordprocessingInk" xmlns:wne="http://schemas.microsoft.com/office/word/2006/wordml" xmlns:wps="http://schemas.microsoft.com/office/word/2010/wordprocessingShape" mc:Ignorable="w14 w15 wp14">
+<w:document xmlns:wpc="http://schemas.microsoft.com/office/word/2010/wordprocessingCanvas" xmlns:cx="http://schemas.microsoft.com/office/drawing/2014/chartex" xmlns:cx1="http://schemas.microsoft.com/office/drawing/2015/9/8/chartex" xmlns:cx2="http://schemas.microsoft.com/office/drawing/2015/10/21/chartex" xmlns:cx3="http://schemas.microsoft.com/office/drawing/2016/5/9/chartex" xmlns:cx4="http://schemas.microsoft.com/office/drawing/2016/5/10/chartex" xmlns:cx5="http://schemas.microsoft.com/office/drawing/2016/5/11/chartex" xmlns:cx6="http://schemas.microsoft.com/office/drawing/2016/5/12/chartex" xmlns:cx7="http://schemas.microsoft.com/office/drawing/2016/5/13/chartex" xmlns:cx8="http://schemas.microsoft.com/office/drawing/2016/5/14/chartex" xmlns:mc="http://schemas.openxmlformats.org/markup-compatibility/2006" xmlns:aink="http://schemas.microsoft.com/office/drawing/2016/ink" xmlns:am3d="http://schemas.microsoft.com/office/drawing/2017/model3d" xmlns:o="urn:schemas-microsoft-com:office:office" xmlns:r="http://schemas.openxmlformats.org/officeDocument/2006/relationships" xmlns:m="http://schemas.openxmlformats.org/officeDocument/2006/math" xmlns:v="urn:schemas-microsoft-com:vml" xmlns:wp14="http://schemas.microsoft.com/office/word/2010/wordprocessingDrawing" xmlns:wp="http://schemas.openxmlformats.org/drawingml/2006/wordprocessingDrawing" xmlns:w10="urn:schemas-microsoft-com:office:word" xmlns:w="http://schemas.openxmlformats.org/wordprocessingml/2006/main" xmlns:w14="http://schemas.microsoft.com/office/word/2010/wordml" xmlns:w15="http://schemas.microsoft.com/office/word/2012/wordml" xmlns:w16cid="http://schemas.microsoft.com/office/word/2016/wordml/cid" xmlns:w16se="http://schemas.microsoft.com/office/word/2015/wordml/symex" xmlns:wpg="http://schemas.microsoft.com/office/word/2010/wordprocessingGroup" xmlns:wpi="http://schemas.microsoft.com/office/word/2010/wordprocessingInk" xmlns:wne="http://schemas.microsoft.com/office/word/2006/wordml" xmlns:wps="http://schemas.microsoft.com/office/word/2010/wordprocessingShape" mc:Ignorable="w14 w15 w16se w16cid wp14">
   <w:body>
     <w:p>
       <w:pPr>
@@ -180,8 +180,6 @@
           <w:szCs w:val="23"/>
         </w:rPr>
       </w:pPr>
-      <w:bookmarkStart w:id="0" w:name="_GoBack"/>
-      <w:bookmarkEnd w:id="0"/>
     </w:p>
     <w:p>
       <w:pPr>
@@ -447,7 +445,15 @@
           <w:sz w:val="23"/>
           <w:szCs w:val="23"/>
         </w:rPr>
-        <w:t xml:space="preserve">Será uma aplicação mobile que fará interação com Banco de Dados via web service, sem alternativa para versão web. </w:t>
+        <w:t xml:space="preserve">Será uma aplicação </w:t>
+      </w:r>
+      <w:r>
+        <w:rPr>
+          <w:rFonts w:asciiTheme="minorHAnsi" w:hAnsiTheme="minorHAnsi" w:cstheme="minorHAnsi"/>
+          <w:sz w:val="23"/>
+          <w:szCs w:val="23"/>
+        </w:rPr>
+        <w:t>web que posteriormente poderá ser implementada para o sistema mobile Android.</w:t>
       </w:r>
     </w:p>
     <w:p>
@@ -535,6 +541,24 @@
         </w:tc>
       </w:tr>
     </w:tbl>
+    <w:p>
+      <w:pPr>
+        <w:pStyle w:val="PargrafodaLista"/>
+        <w:numPr>
+          <w:ilvl w:val="0"/>
+          <w:numId w:val="1"/>
+        </w:numPr>
+        <w:rPr>
+          <w:rFonts w:cstheme="minorHAnsi"/>
+        </w:rPr>
+      </w:pPr>
+      <w:r>
+        <w:rPr>
+          <w:rFonts w:cstheme="minorHAnsi"/>
+        </w:rPr>
+        <w:t>Usuário Web – Qualquer tipo de pessoa que possua acesso à internet através de um computador.</w:t>
+      </w:r>
+    </w:p>
     <w:p>
       <w:pPr>
         <w:pStyle w:val="PargrafodaLista"/>
@@ -802,7 +826,23 @@
                 <w:sz w:val="22"/>
                 <w:szCs w:val="22"/>
               </w:rPr>
-              <w:t xml:space="preserve">Usuários e instituições necessitarão de cadastro para ter acesso ao aplicativo, sendo a segunda sujeita a autenticação de cadastro por um administrador. </w:t>
+              <w:t xml:space="preserve">Usuários e instituições necessitarão de cadastro para ter acesso </w:t>
+            </w:r>
+            <w:r>
+              <w:rPr>
+                <w:rFonts w:asciiTheme="minorHAnsi" w:hAnsiTheme="minorHAnsi" w:cstheme="minorHAnsi"/>
+                <w:sz w:val="22"/>
+                <w:szCs w:val="22"/>
+              </w:rPr>
+              <w:t>ao sistema</w:t>
+            </w:r>
+            <w:r>
+              <w:rPr>
+                <w:rFonts w:asciiTheme="minorHAnsi" w:hAnsiTheme="minorHAnsi" w:cstheme="minorHAnsi"/>
+                <w:sz w:val="22"/>
+                <w:szCs w:val="22"/>
+              </w:rPr>
+              <w:t>, sendo a segunda sujeita a autenticação de cadastro por um administrador.</w:t>
             </w:r>
           </w:p>
         </w:tc>
@@ -871,8 +911,18 @@
                 <w:sz w:val="22"/>
                 <w:szCs w:val="22"/>
               </w:rPr>
-              <w:t>Usuários e instituições precisarão fazer a autenticação para ter acesso ao aplicativo.</w:t>
-            </w:r>
+              <w:t xml:space="preserve">Usuários e instituições precisarão fazer a autenticação para ter acesso ao </w:t>
+            </w:r>
+            <w:r>
+              <w:rPr>
+                <w:rFonts w:asciiTheme="minorHAnsi" w:hAnsiTheme="minorHAnsi" w:cstheme="minorHAnsi"/>
+                <w:sz w:val="22"/>
+                <w:szCs w:val="22"/>
+              </w:rPr>
+              <w:t>sistema.</w:t>
+            </w:r>
+            <w:bookmarkStart w:id="0" w:name="_GoBack"/>
+            <w:bookmarkEnd w:id="0"/>
           </w:p>
         </w:tc>
         <w:tc>
@@ -1669,6 +1719,7 @@
                 <w:rFonts w:cstheme="minorHAnsi"/>
                 <w:color w:val="000000"/>
               </w:rPr>
+              <w:lastRenderedPageBreak/>
               <w:t>Suporte ao Google Maps</w:t>
             </w:r>
           </w:p>
@@ -1746,7 +1797,6 @@
                 <w:rFonts w:cstheme="minorHAnsi"/>
                 <w:color w:val="000000"/>
               </w:rPr>
-              <w:lastRenderedPageBreak/>
               <w:t xml:space="preserve">Necessidade de conexão </w:t>
             </w:r>
           </w:p>
@@ -2021,7 +2071,7 @@
 </file>
 
 <file path=word/endnotes.xml><?xml version="1.0" encoding="utf-8"?>
-<w:endnotes xmlns:wpc="http://schemas.microsoft.com/office/word/2010/wordprocessingCanvas" xmlns:mc="http://schemas.openxmlformats.org/markup-compatibility/2006" xmlns:o="urn:schemas-microsoft-com:office:office" xmlns:r="http://schemas.openxmlformats.org/officeDocument/2006/relationships" xmlns:m="http://schemas.openxmlformats.org/officeDocument/2006/math" xmlns:v="urn:schemas-microsoft-com:vml" xmlns:wp14="http://schemas.microsoft.com/office/word/2010/wordprocessingDrawing" xmlns:wp="http://schemas.openxmlformats.org/drawingml/2006/wordprocessingDrawing" xmlns:w10="urn:schemas-microsoft-com:office:word" xmlns:w="http://schemas.openxmlformats.org/wordprocessingml/2006/main" xmlns:w14="http://schemas.microsoft.com/office/word/2010/wordml" xmlns:w15="http://schemas.microsoft.com/office/word/2012/wordml" xmlns:wpg="http://schemas.microsoft.com/office/word/2010/wordprocessingGroup" xmlns:wpi="http://schemas.microsoft.com/office/word/2010/wordprocessingInk" xmlns:wne="http://schemas.microsoft.com/office/word/2006/wordml" xmlns:wps="http://schemas.microsoft.com/office/word/2010/wordprocessingShape" mc:Ignorable="w14 w15 wp14">
+<w:endnotes xmlns:wpc="http://schemas.microsoft.com/office/word/2010/wordprocessingCanvas" xmlns:cx="http://schemas.microsoft.com/office/drawing/2014/chartex" xmlns:cx1="http://schemas.microsoft.com/office/drawing/2015/9/8/chartex" xmlns:cx2="http://schemas.microsoft.com/office/drawing/2015/10/21/chartex" xmlns:cx3="http://schemas.microsoft.com/office/drawing/2016/5/9/chartex" xmlns:cx4="http://schemas.microsoft.com/office/drawing/2016/5/10/chartex" xmlns:cx5="http://schemas.microsoft.com/office/drawing/2016/5/11/chartex" xmlns:cx6="http://schemas.microsoft.com/office/drawing/2016/5/12/chartex" xmlns:cx7="http://schemas.microsoft.com/office/drawing/2016/5/13/chartex" xmlns:cx8="http://schemas.microsoft.com/office/drawing/2016/5/14/chartex" xmlns:mc="http://schemas.openxmlformats.org/markup-compatibility/2006" xmlns:aink="http://schemas.microsoft.com/office/drawing/2016/ink" xmlns:am3d="http://schemas.microsoft.com/office/drawing/2017/model3d" xmlns:o="urn:schemas-microsoft-com:office:office" xmlns:r="http://schemas.openxmlformats.org/officeDocument/2006/relationships" xmlns:m="http://schemas.openxmlformats.org/officeDocument/2006/math" xmlns:v="urn:schemas-microsoft-com:vml" xmlns:wp14="http://schemas.microsoft.com/office/word/2010/wordprocessingDrawing" xmlns:wp="http://schemas.openxmlformats.org/drawingml/2006/wordprocessingDrawing" xmlns:w10="urn:schemas-microsoft-com:office:word" xmlns:w="http://schemas.openxmlformats.org/wordprocessingml/2006/main" xmlns:w14="http://schemas.microsoft.com/office/word/2010/wordml" xmlns:w15="http://schemas.microsoft.com/office/word/2012/wordml" xmlns:w16cid="http://schemas.microsoft.com/office/word/2016/wordml/cid" xmlns:w16se="http://schemas.microsoft.com/office/word/2015/wordml/symex" xmlns:wpg="http://schemas.microsoft.com/office/word/2010/wordprocessingGroup" xmlns:wpi="http://schemas.microsoft.com/office/word/2010/wordprocessingInk" xmlns:wne="http://schemas.microsoft.com/office/word/2006/wordml" xmlns:wps="http://schemas.microsoft.com/office/word/2010/wordprocessingShape" mc:Ignorable="w14 w15 w16se w16cid wp14">
   <w:endnote w:type="separator" w:id="-1">
     <w:p>
       <w:pPr>
@@ -2046,7 +2096,7 @@
 </file>
 
 <file path=word/footnotes.xml><?xml version="1.0" encoding="utf-8"?>
-<w:footnotes xmlns:wpc="http://schemas.microsoft.com/office/word/2010/wordprocessingCanvas" xmlns:mc="http://schemas.openxmlformats.org/markup-compatibility/2006" xmlns:o="urn:schemas-microsoft-com:office:office" xmlns:r="http://schemas.openxmlformats.org/officeDocument/2006/relationships" xmlns:m="http://schemas.openxmlformats.org/officeDocument/2006/math" xmlns:v="urn:schemas-microsoft-com:vml" xmlns:wp14="http://schemas.microsoft.com/office/word/2010/wordprocessingDrawing" xmlns:wp="http://schemas.openxmlformats.org/drawingml/2006/wordprocessingDrawing" xmlns:w10="urn:schemas-microsoft-com:office:word" xmlns:w="http://schemas.openxmlformats.org/wordprocessingml/2006/main" xmlns:w14="http://schemas.microsoft.com/office/word/2010/wordml" xmlns:w15="http://schemas.microsoft.com/office/word/2012/wordml" xmlns:wpg="http://schemas.microsoft.com/office/word/2010/wordprocessingGroup" xmlns:wpi="http://schemas.microsoft.com/office/word/2010/wordprocessingInk" xmlns:wne="http://schemas.microsoft.com/office/word/2006/wordml" xmlns:wps="http://schemas.microsoft.com/office/word/2010/wordprocessingShape" mc:Ignorable="w14 w15 wp14">
+<w:footnotes xmlns:wpc="http://schemas.microsoft.com/office/word/2010/wordprocessingCanvas" xmlns:cx="http://schemas.microsoft.com/office/drawing/2014/chartex" xmlns:cx1="http://schemas.microsoft.com/office/drawing/2015/9/8/chartex" xmlns:cx2="http://schemas.microsoft.com/office/drawing/2015/10/21/chartex" xmlns:cx3="http://schemas.microsoft.com/office/drawing/2016/5/9/chartex" xmlns:cx4="http://schemas.microsoft.com/office/drawing/2016/5/10/chartex" xmlns:cx5="http://schemas.microsoft.com/office/drawing/2016/5/11/chartex" xmlns:cx6="http://schemas.microsoft.com/office/drawing/2016/5/12/chartex" xmlns:cx7="http://schemas.microsoft.com/office/drawing/2016/5/13/chartex" xmlns:cx8="http://schemas.microsoft.com/office/drawing/2016/5/14/chartex" xmlns:mc="http://schemas.openxmlformats.org/markup-compatibility/2006" xmlns:aink="http://schemas.microsoft.com/office/drawing/2016/ink" xmlns:am3d="http://schemas.microsoft.com/office/drawing/2017/model3d" xmlns:o="urn:schemas-microsoft-com:office:office" xmlns:r="http://schemas.openxmlformats.org/officeDocument/2006/relationships" xmlns:m="http://schemas.openxmlformats.org/officeDocument/2006/math" xmlns:v="urn:schemas-microsoft-com:vml" xmlns:wp14="http://schemas.microsoft.com/office/word/2010/wordprocessingDrawing" xmlns:wp="http://schemas.openxmlformats.org/drawingml/2006/wordprocessingDrawing" xmlns:w10="urn:schemas-microsoft-com:office:word" xmlns:w="http://schemas.openxmlformats.org/wordprocessingml/2006/main" xmlns:w14="http://schemas.microsoft.com/office/word/2010/wordml" xmlns:w15="http://schemas.microsoft.com/office/word/2012/wordml" xmlns:w16cid="http://schemas.microsoft.com/office/word/2016/wordml/cid" xmlns:w16se="http://schemas.microsoft.com/office/word/2015/wordml/symex" xmlns:wpg="http://schemas.microsoft.com/office/word/2010/wordprocessingGroup" xmlns:wpi="http://schemas.microsoft.com/office/word/2010/wordprocessingInk" xmlns:wne="http://schemas.microsoft.com/office/word/2006/wordml" xmlns:wps="http://schemas.microsoft.com/office/word/2010/wordprocessingShape" mc:Ignorable="w14 w15 w16se w16cid wp14">
   <w:footnote w:type="separator" w:id="-1">
     <w:p>
       <w:pPr>
@@ -2071,7 +2121,7 @@
 </file>
 
 <file path=word/header1.xml><?xml version="1.0" encoding="utf-8"?>
-<w:hdr xmlns:wpc="http://schemas.microsoft.com/office/word/2010/wordprocessingCanvas" xmlns:mc="http://schemas.openxmlformats.org/markup-compatibility/2006" xmlns:o="urn:schemas-microsoft-com:office:office" xmlns:r="http://schemas.openxmlformats.org/officeDocument/2006/relationships" xmlns:m="http://schemas.openxmlformats.org/officeDocument/2006/math" xmlns:v="urn:schemas-microsoft-com:vml" xmlns:wp14="http://schemas.microsoft.com/office/word/2010/wordprocessingDrawing" xmlns:wp="http://schemas.openxmlformats.org/drawingml/2006/wordprocessingDrawing" xmlns:w10="urn:schemas-microsoft-com:office:word" xmlns:w="http://schemas.openxmlformats.org/wordprocessingml/2006/main" xmlns:w14="http://schemas.microsoft.com/office/word/2010/wordml" xmlns:w15="http://schemas.microsoft.com/office/word/2012/wordml" xmlns:wpg="http://schemas.microsoft.com/office/word/2010/wordprocessingGroup" xmlns:wpi="http://schemas.microsoft.com/office/word/2010/wordprocessingInk" xmlns:wne="http://schemas.microsoft.com/office/word/2006/wordml" xmlns:wps="http://schemas.microsoft.com/office/word/2010/wordprocessingShape" mc:Ignorable="w14 w15 wp14">
+<w:hdr xmlns:wpc="http://schemas.microsoft.com/office/word/2010/wordprocessingCanvas" xmlns:cx="http://schemas.microsoft.com/office/drawing/2014/chartex" xmlns:cx1="http://schemas.microsoft.com/office/drawing/2015/9/8/chartex" xmlns:cx2="http://schemas.microsoft.com/office/drawing/2015/10/21/chartex" xmlns:cx3="http://schemas.microsoft.com/office/drawing/2016/5/9/chartex" xmlns:cx4="http://schemas.microsoft.com/office/drawing/2016/5/10/chartex" xmlns:cx5="http://schemas.microsoft.com/office/drawing/2016/5/11/chartex" xmlns:cx6="http://schemas.microsoft.com/office/drawing/2016/5/12/chartex" xmlns:cx7="http://schemas.microsoft.com/office/drawing/2016/5/13/chartex" xmlns:cx8="http://schemas.microsoft.com/office/drawing/2016/5/14/chartex" xmlns:mc="http://schemas.openxmlformats.org/markup-compatibility/2006" xmlns:aink="http://schemas.microsoft.com/office/drawing/2016/ink" xmlns:am3d="http://schemas.microsoft.com/office/drawing/2017/model3d" xmlns:o="urn:schemas-microsoft-com:office:office" xmlns:r="http://schemas.openxmlformats.org/officeDocument/2006/relationships" xmlns:m="http://schemas.openxmlformats.org/officeDocument/2006/math" xmlns:v="urn:schemas-microsoft-com:vml" xmlns:wp14="http://schemas.microsoft.com/office/word/2010/wordprocessingDrawing" xmlns:wp="http://schemas.openxmlformats.org/drawingml/2006/wordprocessingDrawing" xmlns:w10="urn:schemas-microsoft-com:office:word" xmlns:w="http://schemas.openxmlformats.org/wordprocessingml/2006/main" xmlns:w14="http://schemas.microsoft.com/office/word/2010/wordml" xmlns:w15="http://schemas.microsoft.com/office/word/2012/wordml" xmlns:w16cid="http://schemas.microsoft.com/office/word/2016/wordml/cid" xmlns:w16se="http://schemas.microsoft.com/office/word/2015/wordml/symex" xmlns:wpg="http://schemas.microsoft.com/office/word/2010/wordprocessingGroup" xmlns:wpi="http://schemas.microsoft.com/office/word/2010/wordprocessingInk" xmlns:wne="http://schemas.microsoft.com/office/word/2006/wordml" xmlns:wps="http://schemas.microsoft.com/office/word/2010/wordprocessingShape" mc:Ignorable="w14 w15 w16se w16cid wp14">
   <w:p>
     <w:r>
       <w:rPr>
@@ -2197,8 +2247,8 @@
 </file>
 
 <file path=word/numbering.xml><?xml version="1.0" encoding="utf-8"?>
-<w:numbering xmlns:wpc="http://schemas.microsoft.com/office/word/2010/wordprocessingCanvas" xmlns:mc="http://schemas.openxmlformats.org/markup-compatibility/2006" xmlns:o="urn:schemas-microsoft-com:office:office" xmlns:r="http://schemas.openxmlformats.org/officeDocument/2006/relationships" xmlns:m="http://schemas.openxmlformats.org/officeDocument/2006/math" xmlns:v="urn:schemas-microsoft-com:vml" xmlns:wp14="http://schemas.microsoft.com/office/word/2010/wordprocessingDrawing" xmlns:wp="http://schemas.openxmlformats.org/drawingml/2006/wordprocessingDrawing" xmlns:w10="urn:schemas-microsoft-com:office:word" xmlns:w="http://schemas.openxmlformats.org/wordprocessingml/2006/main" xmlns:w14="http://schemas.microsoft.com/office/word/2010/wordml" xmlns:w15="http://schemas.microsoft.com/office/word/2012/wordml" xmlns:wpg="http://schemas.microsoft.com/office/word/2010/wordprocessingGroup" xmlns:wpi="http://schemas.microsoft.com/office/word/2010/wordprocessingInk" xmlns:wne="http://schemas.microsoft.com/office/word/2006/wordml" xmlns:wps="http://schemas.microsoft.com/office/word/2010/wordprocessingShape" mc:Ignorable="w14 w15 wp14">
-  <w:abstractNum w:abstractNumId="0">
+<w:numbering xmlns:wpc="http://schemas.microsoft.com/office/word/2010/wordprocessingCanvas" xmlns:cx="http://schemas.microsoft.com/office/drawing/2014/chartex" xmlns:cx1="http://schemas.microsoft.com/office/drawing/2015/9/8/chartex" xmlns:cx2="http://schemas.microsoft.com/office/drawing/2015/10/21/chartex" xmlns:cx3="http://schemas.microsoft.com/office/drawing/2016/5/9/chartex" xmlns:cx4="http://schemas.microsoft.com/office/drawing/2016/5/10/chartex" xmlns:cx5="http://schemas.microsoft.com/office/drawing/2016/5/11/chartex" xmlns:cx6="http://schemas.microsoft.com/office/drawing/2016/5/12/chartex" xmlns:cx7="http://schemas.microsoft.com/office/drawing/2016/5/13/chartex" xmlns:cx8="http://schemas.microsoft.com/office/drawing/2016/5/14/chartex" xmlns:mc="http://schemas.openxmlformats.org/markup-compatibility/2006" xmlns:aink="http://schemas.microsoft.com/office/drawing/2016/ink" xmlns:am3d="http://schemas.microsoft.com/office/drawing/2017/model3d" xmlns:o="urn:schemas-microsoft-com:office:office" xmlns:r="http://schemas.openxmlformats.org/officeDocument/2006/relationships" xmlns:m="http://schemas.openxmlformats.org/officeDocument/2006/math" xmlns:v="urn:schemas-microsoft-com:vml" xmlns:wp14="http://schemas.microsoft.com/office/word/2010/wordprocessingDrawing" xmlns:wp="http://schemas.openxmlformats.org/drawingml/2006/wordprocessingDrawing" xmlns:w10="urn:schemas-microsoft-com:office:word" xmlns:w="http://schemas.openxmlformats.org/wordprocessingml/2006/main" xmlns:w14="http://schemas.microsoft.com/office/word/2010/wordml" xmlns:w15="http://schemas.microsoft.com/office/word/2012/wordml" xmlns:w16cid="http://schemas.microsoft.com/office/word/2016/wordml/cid" xmlns:w16se="http://schemas.microsoft.com/office/word/2015/wordml/symex" xmlns:wpg="http://schemas.microsoft.com/office/word/2010/wordprocessingGroup" xmlns:wpi="http://schemas.microsoft.com/office/word/2010/wordprocessingInk" xmlns:wne="http://schemas.microsoft.com/office/word/2006/wordml" xmlns:wps="http://schemas.microsoft.com/office/word/2010/wordprocessingShape" mc:Ignorable="w14 w15 w16se w16cid wp14">
+  <w:abstractNum w:abstractNumId="0" w15:restartNumberingAfterBreak="0">
     <w:nsid w:val="065E7AF8"/>
     <w:multiLevelType w:val="hybridMultilevel"/>
     <w:tmpl w:val="86EC8E3C"/>
@@ -2294,7 +2344,7 @@
 </file>
 
 <file path=word/styles.xml><?xml version="1.0" encoding="utf-8"?>
-<w:styles xmlns:mc="http://schemas.openxmlformats.org/markup-compatibility/2006" xmlns:r="http://schemas.openxmlformats.org/officeDocument/2006/relationships" xmlns:w="http://schemas.openxmlformats.org/wordprocessingml/2006/main" xmlns:w14="http://schemas.microsoft.com/office/word/2010/wordml" xmlns:w15="http://schemas.microsoft.com/office/word/2012/wordml" mc:Ignorable="w14 w15">
+<w:styles xmlns:mc="http://schemas.openxmlformats.org/markup-compatibility/2006" xmlns:r="http://schemas.openxmlformats.org/officeDocument/2006/relationships" xmlns:w="http://schemas.openxmlformats.org/wordprocessingml/2006/main" xmlns:w14="http://schemas.microsoft.com/office/word/2010/wordml" xmlns:w15="http://schemas.microsoft.com/office/word/2012/wordml" xmlns:w16cid="http://schemas.microsoft.com/office/word/2016/wordml/cid" xmlns:w16se="http://schemas.microsoft.com/office/word/2015/wordml/symex" mc:Ignorable="w14 w15 w16se w16cid">
   <w:docDefaults>
     <w:rPrDefault>
       <w:rPr>
@@ -2310,7 +2360,7 @@
       </w:pPr>
     </w:pPrDefault>
   </w:docDefaults>
-  <w:latentStyles w:defLockedState="0" w:defUIPriority="99" w:defSemiHidden="0" w:defUnhideWhenUsed="0" w:defQFormat="0" w:count="371">
+  <w:latentStyles w:defLockedState="0" w:defUIPriority="99" w:defSemiHidden="0" w:defUnhideWhenUsed="0" w:defQFormat="0" w:count="375">
     <w:lsdException w:name="Normal" w:uiPriority="0" w:qFormat="1"/>
     <w:lsdException w:name="heading 1" w:uiPriority="9" w:qFormat="1"/>
     <w:lsdException w:name="heading 2" w:semiHidden="1" w:uiPriority="9" w:unhideWhenUsed="1" w:qFormat="1"/>
@@ -2416,7 +2466,6 @@
     <w:lsdException w:name="HTML Sample" w:semiHidden="1" w:unhideWhenUsed="1"/>
     <w:lsdException w:name="HTML Typewriter" w:semiHidden="1" w:unhideWhenUsed="1"/>
     <w:lsdException w:name="HTML Variable" w:semiHidden="1" w:unhideWhenUsed="1"/>
-    <w:lsdException w:name="Normal Table" w:semiHidden="1" w:unhideWhenUsed="1"/>
     <w:lsdException w:name="annotation subject" w:semiHidden="1" w:unhideWhenUsed="1"/>
     <w:lsdException w:name="No List" w:semiHidden="1" w:unhideWhenUsed="1"/>
     <w:lsdException w:name="Outline List 1" w:semiHidden="1" w:unhideWhenUsed="1"/>
@@ -2460,10 +2509,8 @@
     <w:lsdException w:name="Table Elegant" w:semiHidden="1" w:unhideWhenUsed="1"/>
     <w:lsdException w:name="Table Professional" w:semiHidden="1" w:unhideWhenUsed="1"/>
     <w:lsdException w:name="Table Subtle 1" w:semiHidden="1" w:unhideWhenUsed="1"/>
-    <w:lsdException w:name="Table Subtle 2" w:semiHidden="1" w:unhideWhenUsed="1"/>
     <w:lsdException w:name="Table Web 1" w:semiHidden="1" w:unhideWhenUsed="1"/>
     <w:lsdException w:name="Table Web 2" w:semiHidden="1" w:unhideWhenUsed="1"/>
-    <w:lsdException w:name="Table Web 3" w:semiHidden="1" w:unhideWhenUsed="1"/>
     <w:lsdException w:name="Balloon Text" w:semiHidden="1" w:unhideWhenUsed="1"/>
     <w:lsdException w:name="Table Grid" w:uiPriority="39"/>
     <w:lsdException w:name="Table Theme" w:semiHidden="1" w:unhideWhenUsed="1"/>
@@ -2682,6 +2729,10 @@
     <w:lsdException w:name="List Table 5 Dark Accent 6" w:uiPriority="50"/>
     <w:lsdException w:name="List Table 6 Colorful Accent 6" w:uiPriority="51"/>
     <w:lsdException w:name="List Table 7 Colorful Accent 6" w:uiPriority="52"/>
+    <w:lsdException w:name="Mention" w:semiHidden="1" w:unhideWhenUsed="1"/>
+    <w:lsdException w:name="Smart Hyperlink" w:semiHidden="1" w:unhideWhenUsed="1"/>
+    <w:lsdException w:name="Hashtag" w:semiHidden="1" w:unhideWhenUsed="1"/>
+    <w:lsdException w:name="Unresolved Mention" w:semiHidden="1" w:unhideWhenUsed="1"/>
   </w:latentStyles>
   <w:style w:type="paragraph" w:default="1" w:styleId="Normal">
     <w:name w:val="Normal"/>

</xml_diff>

<commit_message>
Alteração no documento visão Alteração dos stacksholders para versão web (antes estava mobile).
</commit_message>
<xml_diff>
--- a/Projeto Recicla+Brasil (Documentação Versão MOBILE)/01. Documento Visão/Documento Visão.docx
+++ b/Projeto Recicla+Brasil (Documentação Versão MOBILE)/01. Documento Visão/Documento Visão.docx
@@ -1,6 +1,6 @@
 
 <file path=word/document.xml><?xml version="1.0" encoding="utf-8"?>
-<w:document xmlns:wpc="http://schemas.microsoft.com/office/word/2010/wordprocessingCanvas" xmlns:cx="http://schemas.microsoft.com/office/drawing/2014/chartex" xmlns:cx1="http://schemas.microsoft.com/office/drawing/2015/9/8/chartex" xmlns:cx2="http://schemas.microsoft.com/office/drawing/2015/10/21/chartex" xmlns:cx3="http://schemas.microsoft.com/office/drawing/2016/5/9/chartex" xmlns:cx4="http://schemas.microsoft.com/office/drawing/2016/5/10/chartex" xmlns:cx5="http://schemas.microsoft.com/office/drawing/2016/5/11/chartex" xmlns:cx6="http://schemas.microsoft.com/office/drawing/2016/5/12/chartex" xmlns:cx7="http://schemas.microsoft.com/office/drawing/2016/5/13/chartex" xmlns:cx8="http://schemas.microsoft.com/office/drawing/2016/5/14/chartex" xmlns:mc="http://schemas.openxmlformats.org/markup-compatibility/2006" xmlns:aink="http://schemas.microsoft.com/office/drawing/2016/ink" xmlns:am3d="http://schemas.microsoft.com/office/drawing/2017/model3d" xmlns:o="urn:schemas-microsoft-com:office:office" xmlns:r="http://schemas.openxmlformats.org/officeDocument/2006/relationships" xmlns:m="http://schemas.openxmlformats.org/officeDocument/2006/math" xmlns:v="urn:schemas-microsoft-com:vml" xmlns:wp14="http://schemas.microsoft.com/office/word/2010/wordprocessingDrawing" xmlns:wp="http://schemas.openxmlformats.org/drawingml/2006/wordprocessingDrawing" xmlns:w10="urn:schemas-microsoft-com:office:word" xmlns:w="http://schemas.openxmlformats.org/wordprocessingml/2006/main" xmlns:w14="http://schemas.microsoft.com/office/word/2010/wordml" xmlns:w15="http://schemas.microsoft.com/office/word/2012/wordml" xmlns:w16se="http://schemas.microsoft.com/office/word/2015/wordml/symex" xmlns:wpg="http://schemas.microsoft.com/office/word/2010/wordprocessingGroup" xmlns:wpi="http://schemas.microsoft.com/office/word/2010/wordprocessingInk" xmlns:wne="http://schemas.microsoft.com/office/word/2006/wordml" xmlns:wps="http://schemas.microsoft.com/office/word/2010/wordprocessingShape" mc:Ignorable="w14 w15 w16se wp14">
+<w:document xmlns:wpc="http://schemas.microsoft.com/office/word/2010/wordprocessingCanvas" xmlns:cx="http://schemas.microsoft.com/office/drawing/2014/chartex" xmlns:cx1="http://schemas.microsoft.com/office/drawing/2015/9/8/chartex" xmlns:cx2="http://schemas.microsoft.com/office/drawing/2015/10/21/chartex" xmlns:cx3="http://schemas.microsoft.com/office/drawing/2016/5/9/chartex" xmlns:cx4="http://schemas.microsoft.com/office/drawing/2016/5/10/chartex" xmlns:cx5="http://schemas.microsoft.com/office/drawing/2016/5/11/chartex" xmlns:cx6="http://schemas.microsoft.com/office/drawing/2016/5/12/chartex" xmlns:cx7="http://schemas.microsoft.com/office/drawing/2016/5/13/chartex" xmlns:cx8="http://schemas.microsoft.com/office/drawing/2016/5/14/chartex" xmlns:mc="http://schemas.openxmlformats.org/markup-compatibility/2006" xmlns:aink="http://schemas.microsoft.com/office/drawing/2016/ink" xmlns:am3d="http://schemas.microsoft.com/office/drawing/2017/model3d" xmlns:o="urn:schemas-microsoft-com:office:office" xmlns:r="http://schemas.openxmlformats.org/officeDocument/2006/relationships" xmlns:m="http://schemas.openxmlformats.org/officeDocument/2006/math" xmlns:v="urn:schemas-microsoft-com:vml" xmlns:wp14="http://schemas.microsoft.com/office/word/2010/wordprocessingDrawing" xmlns:wp="http://schemas.openxmlformats.org/drawingml/2006/wordprocessingDrawing" xmlns:w10="urn:schemas-microsoft-com:office:word" xmlns:w="http://schemas.openxmlformats.org/wordprocessingml/2006/main" xmlns:w14="http://schemas.microsoft.com/office/word/2010/wordml" xmlns:w15="http://schemas.microsoft.com/office/word/2012/wordml" xmlns:w16cid="http://schemas.microsoft.com/office/word/2016/wordml/cid" xmlns:w16se="http://schemas.microsoft.com/office/word/2015/wordml/symex" xmlns:wpg="http://schemas.microsoft.com/office/word/2010/wordprocessingGroup" xmlns:wpi="http://schemas.microsoft.com/office/word/2010/wordprocessingInk" xmlns:wne="http://schemas.microsoft.com/office/word/2006/wordml" xmlns:wps="http://schemas.microsoft.com/office/word/2010/wordprocessingShape" mc:Ignorable="w14 w15 w16se w16cid wp14">
   <w:body>
     <w:p>
       <w:pPr>
@@ -569,8 +569,46 @@
         <w:rPr>
           <w:rFonts w:cstheme="minorHAnsi"/>
         </w:rPr>
-        <w:t xml:space="preserve">Usuário Android – Qualquer tipo de pessoa que tenha um celular com a plataforma Android (com a versão necessária), e que queira colaborar com o projeto, poderá utilizar o aplicativo. </w:t>
-      </w:r>
+        <w:t>Usuário</w:t>
+      </w:r>
+      <w:r>
+        <w:rPr>
+          <w:rFonts w:cstheme="minorHAnsi"/>
+        </w:rPr>
+        <w:t xml:space="preserve"> com conexão à internet </w:t>
+      </w:r>
+      <w:r>
+        <w:rPr>
+          <w:rFonts w:cstheme="minorHAnsi"/>
+        </w:rPr>
+        <w:t xml:space="preserve">– Qualquer tipo de pessoa que tenha </w:t>
+      </w:r>
+      <w:r>
+        <w:rPr>
+          <w:rFonts w:cstheme="minorHAnsi"/>
+        </w:rPr>
+        <w:t>uma conexão com a internet</w:t>
+      </w:r>
+      <w:r>
+        <w:rPr>
+          <w:rFonts w:cstheme="minorHAnsi"/>
+        </w:rPr>
+        <w:t xml:space="preserve"> (</w:t>
+      </w:r>
+      <w:r>
+        <w:rPr>
+          <w:rFonts w:cstheme="minorHAnsi"/>
+        </w:rPr>
+        <w:t>Mobile ou web</w:t>
+      </w:r>
+      <w:r>
+        <w:rPr>
+          <w:rFonts w:cstheme="minorHAnsi"/>
+        </w:rPr>
+        <w:t xml:space="preserve">), e que queira colaborar com o projeto, poderá utilizar o aplicativo. </w:t>
+      </w:r>
+      <w:bookmarkStart w:id="0" w:name="_GoBack"/>
+      <w:bookmarkEnd w:id="0"/>
     </w:p>
     <w:p>
       <w:pPr>
@@ -1644,8 +1682,6 @@
               </w:rPr>
               <w:t xml:space="preserve">Descrição </w:t>
             </w:r>
-            <w:bookmarkStart w:id="0" w:name="_GoBack"/>
-            <w:bookmarkEnd w:id="0"/>
           </w:p>
         </w:tc>
         <w:tc>
@@ -2177,7 +2213,7 @@
 </file>
 
 <file path=word/endnotes.xml><?xml version="1.0" encoding="utf-8"?>
-<w:endnotes xmlns:wpc="http://schemas.microsoft.com/office/word/2010/wordprocessingCanvas" xmlns:cx="http://schemas.microsoft.com/office/drawing/2014/chartex" xmlns:cx1="http://schemas.microsoft.com/office/drawing/2015/9/8/chartex" xmlns:cx2="http://schemas.microsoft.com/office/drawing/2015/10/21/chartex" xmlns:cx3="http://schemas.microsoft.com/office/drawing/2016/5/9/chartex" xmlns:cx4="http://schemas.microsoft.com/office/drawing/2016/5/10/chartex" xmlns:cx5="http://schemas.microsoft.com/office/drawing/2016/5/11/chartex" xmlns:cx6="http://schemas.microsoft.com/office/drawing/2016/5/12/chartex" xmlns:cx7="http://schemas.microsoft.com/office/drawing/2016/5/13/chartex" xmlns:cx8="http://schemas.microsoft.com/office/drawing/2016/5/14/chartex" xmlns:mc="http://schemas.openxmlformats.org/markup-compatibility/2006" xmlns:aink="http://schemas.microsoft.com/office/drawing/2016/ink" xmlns:am3d="http://schemas.microsoft.com/office/drawing/2017/model3d" xmlns:o="urn:schemas-microsoft-com:office:office" xmlns:r="http://schemas.openxmlformats.org/officeDocument/2006/relationships" xmlns:m="http://schemas.openxmlformats.org/officeDocument/2006/math" xmlns:v="urn:schemas-microsoft-com:vml" xmlns:wp14="http://schemas.microsoft.com/office/word/2010/wordprocessingDrawing" xmlns:wp="http://schemas.openxmlformats.org/drawingml/2006/wordprocessingDrawing" xmlns:w10="urn:schemas-microsoft-com:office:word" xmlns:w="http://schemas.openxmlformats.org/wordprocessingml/2006/main" xmlns:w14="http://schemas.microsoft.com/office/word/2010/wordml" xmlns:w15="http://schemas.microsoft.com/office/word/2012/wordml" xmlns:w16se="http://schemas.microsoft.com/office/word/2015/wordml/symex" xmlns:wpg="http://schemas.microsoft.com/office/word/2010/wordprocessingGroup" xmlns:wpi="http://schemas.microsoft.com/office/word/2010/wordprocessingInk" xmlns:wne="http://schemas.microsoft.com/office/word/2006/wordml" xmlns:wps="http://schemas.microsoft.com/office/word/2010/wordprocessingShape" mc:Ignorable="w14 w15 w16se wp14">
+<w:endnotes xmlns:wpc="http://schemas.microsoft.com/office/word/2010/wordprocessingCanvas" xmlns:cx="http://schemas.microsoft.com/office/drawing/2014/chartex" xmlns:cx1="http://schemas.microsoft.com/office/drawing/2015/9/8/chartex" xmlns:cx2="http://schemas.microsoft.com/office/drawing/2015/10/21/chartex" xmlns:cx3="http://schemas.microsoft.com/office/drawing/2016/5/9/chartex" xmlns:cx4="http://schemas.microsoft.com/office/drawing/2016/5/10/chartex" xmlns:cx5="http://schemas.microsoft.com/office/drawing/2016/5/11/chartex" xmlns:cx6="http://schemas.microsoft.com/office/drawing/2016/5/12/chartex" xmlns:cx7="http://schemas.microsoft.com/office/drawing/2016/5/13/chartex" xmlns:cx8="http://schemas.microsoft.com/office/drawing/2016/5/14/chartex" xmlns:mc="http://schemas.openxmlformats.org/markup-compatibility/2006" xmlns:aink="http://schemas.microsoft.com/office/drawing/2016/ink" xmlns:am3d="http://schemas.microsoft.com/office/drawing/2017/model3d" xmlns:o="urn:schemas-microsoft-com:office:office" xmlns:r="http://schemas.openxmlformats.org/officeDocument/2006/relationships" xmlns:m="http://schemas.openxmlformats.org/officeDocument/2006/math" xmlns:v="urn:schemas-microsoft-com:vml" xmlns:wp14="http://schemas.microsoft.com/office/word/2010/wordprocessingDrawing" xmlns:wp="http://schemas.openxmlformats.org/drawingml/2006/wordprocessingDrawing" xmlns:w10="urn:schemas-microsoft-com:office:word" xmlns:w="http://schemas.openxmlformats.org/wordprocessingml/2006/main" xmlns:w14="http://schemas.microsoft.com/office/word/2010/wordml" xmlns:w15="http://schemas.microsoft.com/office/word/2012/wordml" xmlns:w16cid="http://schemas.microsoft.com/office/word/2016/wordml/cid" xmlns:w16se="http://schemas.microsoft.com/office/word/2015/wordml/symex" xmlns:wpg="http://schemas.microsoft.com/office/word/2010/wordprocessingGroup" xmlns:wpi="http://schemas.microsoft.com/office/word/2010/wordprocessingInk" xmlns:wne="http://schemas.microsoft.com/office/word/2006/wordml" xmlns:wps="http://schemas.microsoft.com/office/word/2010/wordprocessingShape" mc:Ignorable="w14 w15 w16se w16cid wp14">
   <w:endnote w:type="separator" w:id="-1">
     <w:p>
       <w:pPr>
@@ -2202,7 +2238,7 @@
 </file>
 
 <file path=word/footnotes.xml><?xml version="1.0" encoding="utf-8"?>
-<w:footnotes xmlns:wpc="http://schemas.microsoft.com/office/word/2010/wordprocessingCanvas" xmlns:cx="http://schemas.microsoft.com/office/drawing/2014/chartex" xmlns:cx1="http://schemas.microsoft.com/office/drawing/2015/9/8/chartex" xmlns:cx2="http://schemas.microsoft.com/office/drawing/2015/10/21/chartex" xmlns:cx3="http://schemas.microsoft.com/office/drawing/2016/5/9/chartex" xmlns:cx4="http://schemas.microsoft.com/office/drawing/2016/5/10/chartex" xmlns:cx5="http://schemas.microsoft.com/office/drawing/2016/5/11/chartex" xmlns:cx6="http://schemas.microsoft.com/office/drawing/2016/5/12/chartex" xmlns:cx7="http://schemas.microsoft.com/office/drawing/2016/5/13/chartex" xmlns:cx8="http://schemas.microsoft.com/office/drawing/2016/5/14/chartex" xmlns:mc="http://schemas.openxmlformats.org/markup-compatibility/2006" xmlns:aink="http://schemas.microsoft.com/office/drawing/2016/ink" xmlns:am3d="http://schemas.microsoft.com/office/drawing/2017/model3d" xmlns:o="urn:schemas-microsoft-com:office:office" xmlns:r="http://schemas.openxmlformats.org/officeDocument/2006/relationships" xmlns:m="http://schemas.openxmlformats.org/officeDocument/2006/math" xmlns:v="urn:schemas-microsoft-com:vml" xmlns:wp14="http://schemas.microsoft.com/office/word/2010/wordprocessingDrawing" xmlns:wp="http://schemas.openxmlformats.org/drawingml/2006/wordprocessingDrawing" xmlns:w10="urn:schemas-microsoft-com:office:word" xmlns:w="http://schemas.openxmlformats.org/wordprocessingml/2006/main" xmlns:w14="http://schemas.microsoft.com/office/word/2010/wordml" xmlns:w15="http://schemas.microsoft.com/office/word/2012/wordml" xmlns:w16se="http://schemas.microsoft.com/office/word/2015/wordml/symex" xmlns:wpg="http://schemas.microsoft.com/office/word/2010/wordprocessingGroup" xmlns:wpi="http://schemas.microsoft.com/office/word/2010/wordprocessingInk" xmlns:wne="http://schemas.microsoft.com/office/word/2006/wordml" xmlns:wps="http://schemas.microsoft.com/office/word/2010/wordprocessingShape" mc:Ignorable="w14 w15 w16se wp14">
+<w:footnotes xmlns:wpc="http://schemas.microsoft.com/office/word/2010/wordprocessingCanvas" xmlns:cx="http://schemas.microsoft.com/office/drawing/2014/chartex" xmlns:cx1="http://schemas.microsoft.com/office/drawing/2015/9/8/chartex" xmlns:cx2="http://schemas.microsoft.com/office/drawing/2015/10/21/chartex" xmlns:cx3="http://schemas.microsoft.com/office/drawing/2016/5/9/chartex" xmlns:cx4="http://schemas.microsoft.com/office/drawing/2016/5/10/chartex" xmlns:cx5="http://schemas.microsoft.com/office/drawing/2016/5/11/chartex" xmlns:cx6="http://schemas.microsoft.com/office/drawing/2016/5/12/chartex" xmlns:cx7="http://schemas.microsoft.com/office/drawing/2016/5/13/chartex" xmlns:cx8="http://schemas.microsoft.com/office/drawing/2016/5/14/chartex" xmlns:mc="http://schemas.openxmlformats.org/markup-compatibility/2006" xmlns:aink="http://schemas.microsoft.com/office/drawing/2016/ink" xmlns:am3d="http://schemas.microsoft.com/office/drawing/2017/model3d" xmlns:o="urn:schemas-microsoft-com:office:office" xmlns:r="http://schemas.openxmlformats.org/officeDocument/2006/relationships" xmlns:m="http://schemas.openxmlformats.org/officeDocument/2006/math" xmlns:v="urn:schemas-microsoft-com:vml" xmlns:wp14="http://schemas.microsoft.com/office/word/2010/wordprocessingDrawing" xmlns:wp="http://schemas.openxmlformats.org/drawingml/2006/wordprocessingDrawing" xmlns:w10="urn:schemas-microsoft-com:office:word" xmlns:w="http://schemas.openxmlformats.org/wordprocessingml/2006/main" xmlns:w14="http://schemas.microsoft.com/office/word/2010/wordml" xmlns:w15="http://schemas.microsoft.com/office/word/2012/wordml" xmlns:w16cid="http://schemas.microsoft.com/office/word/2016/wordml/cid" xmlns:w16se="http://schemas.microsoft.com/office/word/2015/wordml/symex" xmlns:wpg="http://schemas.microsoft.com/office/word/2010/wordprocessingGroup" xmlns:wpi="http://schemas.microsoft.com/office/word/2010/wordprocessingInk" xmlns:wne="http://schemas.microsoft.com/office/word/2006/wordml" xmlns:wps="http://schemas.microsoft.com/office/word/2010/wordprocessingShape" mc:Ignorable="w14 w15 w16se w16cid wp14">
   <w:footnote w:type="separator" w:id="-1">
     <w:p>
       <w:pPr>
@@ -2227,7 +2263,7 @@
 </file>
 
 <file path=word/header1.xml><?xml version="1.0" encoding="utf-8"?>
-<w:hdr xmlns:wpc="http://schemas.microsoft.com/office/word/2010/wordprocessingCanvas" xmlns:cx="http://schemas.microsoft.com/office/drawing/2014/chartex" xmlns:cx1="http://schemas.microsoft.com/office/drawing/2015/9/8/chartex" xmlns:cx2="http://schemas.microsoft.com/office/drawing/2015/10/21/chartex" xmlns:cx3="http://schemas.microsoft.com/office/drawing/2016/5/9/chartex" xmlns:cx4="http://schemas.microsoft.com/office/drawing/2016/5/10/chartex" xmlns:cx5="http://schemas.microsoft.com/office/drawing/2016/5/11/chartex" xmlns:cx6="http://schemas.microsoft.com/office/drawing/2016/5/12/chartex" xmlns:cx7="http://schemas.microsoft.com/office/drawing/2016/5/13/chartex" xmlns:cx8="http://schemas.microsoft.com/office/drawing/2016/5/14/chartex" xmlns:mc="http://schemas.openxmlformats.org/markup-compatibility/2006" xmlns:aink="http://schemas.microsoft.com/office/drawing/2016/ink" xmlns:am3d="http://schemas.microsoft.com/office/drawing/2017/model3d" xmlns:o="urn:schemas-microsoft-com:office:office" xmlns:r="http://schemas.openxmlformats.org/officeDocument/2006/relationships" xmlns:m="http://schemas.openxmlformats.org/officeDocument/2006/math" xmlns:v="urn:schemas-microsoft-com:vml" xmlns:wp14="http://schemas.microsoft.com/office/word/2010/wordprocessingDrawing" xmlns:wp="http://schemas.openxmlformats.org/drawingml/2006/wordprocessingDrawing" xmlns:w10="urn:schemas-microsoft-com:office:word" xmlns:w="http://schemas.openxmlformats.org/wordprocessingml/2006/main" xmlns:w14="http://schemas.microsoft.com/office/word/2010/wordml" xmlns:w15="http://schemas.microsoft.com/office/word/2012/wordml" xmlns:w16se="http://schemas.microsoft.com/office/word/2015/wordml/symex" xmlns:wpg="http://schemas.microsoft.com/office/word/2010/wordprocessingGroup" xmlns:wpi="http://schemas.microsoft.com/office/word/2010/wordprocessingInk" xmlns:wne="http://schemas.microsoft.com/office/word/2006/wordml" xmlns:wps="http://schemas.microsoft.com/office/word/2010/wordprocessingShape" mc:Ignorable="w14 w15 w16se wp14">
+<w:hdr xmlns:wpc="http://schemas.microsoft.com/office/word/2010/wordprocessingCanvas" xmlns:cx="http://schemas.microsoft.com/office/drawing/2014/chartex" xmlns:cx1="http://schemas.microsoft.com/office/drawing/2015/9/8/chartex" xmlns:cx2="http://schemas.microsoft.com/office/drawing/2015/10/21/chartex" xmlns:cx3="http://schemas.microsoft.com/office/drawing/2016/5/9/chartex" xmlns:cx4="http://schemas.microsoft.com/office/drawing/2016/5/10/chartex" xmlns:cx5="http://schemas.microsoft.com/office/drawing/2016/5/11/chartex" xmlns:cx6="http://schemas.microsoft.com/office/drawing/2016/5/12/chartex" xmlns:cx7="http://schemas.microsoft.com/office/drawing/2016/5/13/chartex" xmlns:cx8="http://schemas.microsoft.com/office/drawing/2016/5/14/chartex" xmlns:mc="http://schemas.openxmlformats.org/markup-compatibility/2006" xmlns:aink="http://schemas.microsoft.com/office/drawing/2016/ink" xmlns:am3d="http://schemas.microsoft.com/office/drawing/2017/model3d" xmlns:o="urn:schemas-microsoft-com:office:office" xmlns:r="http://schemas.openxmlformats.org/officeDocument/2006/relationships" xmlns:m="http://schemas.openxmlformats.org/officeDocument/2006/math" xmlns:v="urn:schemas-microsoft-com:vml" xmlns:wp14="http://schemas.microsoft.com/office/word/2010/wordprocessingDrawing" xmlns:wp="http://schemas.openxmlformats.org/drawingml/2006/wordprocessingDrawing" xmlns:w10="urn:schemas-microsoft-com:office:word" xmlns:w="http://schemas.openxmlformats.org/wordprocessingml/2006/main" xmlns:w14="http://schemas.microsoft.com/office/word/2010/wordml" xmlns:w15="http://schemas.microsoft.com/office/word/2012/wordml" xmlns:w16cid="http://schemas.microsoft.com/office/word/2016/wordml/cid" xmlns:w16se="http://schemas.microsoft.com/office/word/2015/wordml/symex" xmlns:wpg="http://schemas.microsoft.com/office/word/2010/wordprocessingGroup" xmlns:wpi="http://schemas.microsoft.com/office/word/2010/wordprocessingInk" xmlns:wne="http://schemas.microsoft.com/office/word/2006/wordml" xmlns:wps="http://schemas.microsoft.com/office/word/2010/wordprocessingShape" mc:Ignorable="w14 w15 w16se w16cid wp14">
   <w:p>
     <w:r>
       <w:rPr>
@@ -2353,7 +2389,7 @@
 </file>
 
 <file path=word/numbering.xml><?xml version="1.0" encoding="utf-8"?>
-<w:numbering xmlns:wpc="http://schemas.microsoft.com/office/word/2010/wordprocessingCanvas" xmlns:cx="http://schemas.microsoft.com/office/drawing/2014/chartex" xmlns:cx1="http://schemas.microsoft.com/office/drawing/2015/9/8/chartex" xmlns:cx2="http://schemas.microsoft.com/office/drawing/2015/10/21/chartex" xmlns:cx3="http://schemas.microsoft.com/office/drawing/2016/5/9/chartex" xmlns:cx4="http://schemas.microsoft.com/office/drawing/2016/5/10/chartex" xmlns:cx5="http://schemas.microsoft.com/office/drawing/2016/5/11/chartex" xmlns:cx6="http://schemas.microsoft.com/office/drawing/2016/5/12/chartex" xmlns:cx7="http://schemas.microsoft.com/office/drawing/2016/5/13/chartex" xmlns:cx8="http://schemas.microsoft.com/office/drawing/2016/5/14/chartex" xmlns:mc="http://schemas.openxmlformats.org/markup-compatibility/2006" xmlns:aink="http://schemas.microsoft.com/office/drawing/2016/ink" xmlns:am3d="http://schemas.microsoft.com/office/drawing/2017/model3d" xmlns:o="urn:schemas-microsoft-com:office:office" xmlns:r="http://schemas.openxmlformats.org/officeDocument/2006/relationships" xmlns:m="http://schemas.openxmlformats.org/officeDocument/2006/math" xmlns:v="urn:schemas-microsoft-com:vml" xmlns:wp14="http://schemas.microsoft.com/office/word/2010/wordprocessingDrawing" xmlns:wp="http://schemas.openxmlformats.org/drawingml/2006/wordprocessingDrawing" xmlns:w10="urn:schemas-microsoft-com:office:word" xmlns:w="http://schemas.openxmlformats.org/wordprocessingml/2006/main" xmlns:w14="http://schemas.microsoft.com/office/word/2010/wordml" xmlns:w15="http://schemas.microsoft.com/office/word/2012/wordml" xmlns:w16se="http://schemas.microsoft.com/office/word/2015/wordml/symex" xmlns:wpg="http://schemas.microsoft.com/office/word/2010/wordprocessingGroup" xmlns:wpi="http://schemas.microsoft.com/office/word/2010/wordprocessingInk" xmlns:wne="http://schemas.microsoft.com/office/word/2006/wordml" xmlns:wps="http://schemas.microsoft.com/office/word/2010/wordprocessingShape" mc:Ignorable="w14 w15 w16se wp14">
+<w:numbering xmlns:wpc="http://schemas.microsoft.com/office/word/2010/wordprocessingCanvas" xmlns:cx="http://schemas.microsoft.com/office/drawing/2014/chartex" xmlns:cx1="http://schemas.microsoft.com/office/drawing/2015/9/8/chartex" xmlns:cx2="http://schemas.microsoft.com/office/drawing/2015/10/21/chartex" xmlns:cx3="http://schemas.microsoft.com/office/drawing/2016/5/9/chartex" xmlns:cx4="http://schemas.microsoft.com/office/drawing/2016/5/10/chartex" xmlns:cx5="http://schemas.microsoft.com/office/drawing/2016/5/11/chartex" xmlns:cx6="http://schemas.microsoft.com/office/drawing/2016/5/12/chartex" xmlns:cx7="http://schemas.microsoft.com/office/drawing/2016/5/13/chartex" xmlns:cx8="http://schemas.microsoft.com/office/drawing/2016/5/14/chartex" xmlns:mc="http://schemas.openxmlformats.org/markup-compatibility/2006" xmlns:aink="http://schemas.microsoft.com/office/drawing/2016/ink" xmlns:am3d="http://schemas.microsoft.com/office/drawing/2017/model3d" xmlns:o="urn:schemas-microsoft-com:office:office" xmlns:r="http://schemas.openxmlformats.org/officeDocument/2006/relationships" xmlns:m="http://schemas.openxmlformats.org/officeDocument/2006/math" xmlns:v="urn:schemas-microsoft-com:vml" xmlns:wp14="http://schemas.microsoft.com/office/word/2010/wordprocessingDrawing" xmlns:wp="http://schemas.openxmlformats.org/drawingml/2006/wordprocessingDrawing" xmlns:w10="urn:schemas-microsoft-com:office:word" xmlns:w="http://schemas.openxmlformats.org/wordprocessingml/2006/main" xmlns:w14="http://schemas.microsoft.com/office/word/2010/wordml" xmlns:w15="http://schemas.microsoft.com/office/word/2012/wordml" xmlns:w16cid="http://schemas.microsoft.com/office/word/2016/wordml/cid" xmlns:w16se="http://schemas.microsoft.com/office/word/2015/wordml/symex" xmlns:wpg="http://schemas.microsoft.com/office/word/2010/wordprocessingGroup" xmlns:wpi="http://schemas.microsoft.com/office/word/2010/wordprocessingInk" xmlns:wne="http://schemas.microsoft.com/office/word/2006/wordml" xmlns:wps="http://schemas.microsoft.com/office/word/2010/wordprocessingShape" mc:Ignorable="w14 w15 w16se w16cid wp14">
   <w:abstractNum w:abstractNumId="0" w15:restartNumberingAfterBreak="0">
     <w:nsid w:val="065E7AF8"/>
     <w:multiLevelType w:val="hybridMultilevel"/>
@@ -2450,7 +2486,7 @@
 </file>
 
 <file path=word/styles.xml><?xml version="1.0" encoding="utf-8"?>
-<w:styles xmlns:mc="http://schemas.openxmlformats.org/markup-compatibility/2006" xmlns:r="http://schemas.openxmlformats.org/officeDocument/2006/relationships" xmlns:w="http://schemas.openxmlformats.org/wordprocessingml/2006/main" xmlns:w14="http://schemas.microsoft.com/office/word/2010/wordml" xmlns:w15="http://schemas.microsoft.com/office/word/2012/wordml" xmlns:w16se="http://schemas.microsoft.com/office/word/2015/wordml/symex" mc:Ignorable="w14 w15 w16se">
+<w:styles xmlns:mc="http://schemas.openxmlformats.org/markup-compatibility/2006" xmlns:r="http://schemas.openxmlformats.org/officeDocument/2006/relationships" xmlns:w="http://schemas.openxmlformats.org/wordprocessingml/2006/main" xmlns:w14="http://schemas.microsoft.com/office/word/2010/wordml" xmlns:w15="http://schemas.microsoft.com/office/word/2012/wordml" xmlns:w16cid="http://schemas.microsoft.com/office/word/2016/wordml/cid" xmlns:w16se="http://schemas.microsoft.com/office/word/2015/wordml/symex" mc:Ignorable="w14 w15 w16se w16cid">
   <w:docDefaults>
     <w:rPrDefault>
       <w:rPr>
@@ -2572,6 +2608,7 @@
     <w:lsdException w:name="HTML Sample" w:semiHidden="1" w:unhideWhenUsed="1"/>
     <w:lsdException w:name="HTML Typewriter" w:semiHidden="1" w:unhideWhenUsed="1"/>
     <w:lsdException w:name="HTML Variable" w:semiHidden="1" w:unhideWhenUsed="1"/>
+    <w:lsdException w:name="Normal Table" w:semiHidden="1" w:unhideWhenUsed="1"/>
     <w:lsdException w:name="annotation subject" w:semiHidden="1" w:unhideWhenUsed="1"/>
     <w:lsdException w:name="No List" w:semiHidden="1" w:unhideWhenUsed="1"/>
     <w:lsdException w:name="Outline List 1" w:semiHidden="1" w:unhideWhenUsed="1"/>
@@ -2615,8 +2652,10 @@
     <w:lsdException w:name="Table Elegant" w:semiHidden="1" w:unhideWhenUsed="1"/>
     <w:lsdException w:name="Table Professional" w:semiHidden="1" w:unhideWhenUsed="1"/>
     <w:lsdException w:name="Table Subtle 1" w:semiHidden="1" w:unhideWhenUsed="1"/>
+    <w:lsdException w:name="Table Subtle 2" w:semiHidden="1" w:unhideWhenUsed="1"/>
     <w:lsdException w:name="Table Web 1" w:semiHidden="1" w:unhideWhenUsed="1"/>
     <w:lsdException w:name="Table Web 2" w:semiHidden="1" w:unhideWhenUsed="1"/>
+    <w:lsdException w:name="Table Web 3" w:semiHidden="1" w:unhideWhenUsed="1"/>
     <w:lsdException w:name="Balloon Text" w:semiHidden="1" w:unhideWhenUsed="1"/>
     <w:lsdException w:name="Table Grid" w:uiPriority="39"/>
     <w:lsdException w:name="Table Theme" w:semiHidden="1" w:unhideWhenUsed="1"/>

</xml_diff>